<commit_message>
updated Gun Game Doc
</commit_message>
<xml_diff>
--- a/Gun Game.docx
+++ b/Gun Game.docx
@@ -317,15 +317,7 @@
           <w:sz w:val="28"/>
           <w:szCs w:val="28"/>
         </w:rPr>
-        <w:t>ame is a</w:t>
-      </w:r>
-      <w:r>
-        <w:rPr>
-          <w:color w:val="000000" w:themeColor="text1"/>
-          <w:sz w:val="28"/>
-          <w:szCs w:val="28"/>
-        </w:rPr>
-        <w:t xml:space="preserve"> </w:t>
+        <w:t xml:space="preserve">ame is a </w:t>
       </w:r>
       <w:r>
         <w:rPr>
@@ -635,7 +627,23 @@
           <w:sz w:val="28"/>
           <w:szCs w:val="28"/>
         </w:rPr>
-        <w:t xml:space="preserve"> classes: </w:t>
+        <w:t xml:space="preserve"> classes</w:t>
+      </w:r>
+      <w:r>
+        <w:rPr>
+          <w:color w:val="000000" w:themeColor="text1"/>
+          <w:sz w:val="28"/>
+          <w:szCs w:val="28"/>
+        </w:rPr>
+        <w:t xml:space="preserve"> and functions</w:t>
+      </w:r>
+      <w:r>
+        <w:rPr>
+          <w:color w:val="000000" w:themeColor="text1"/>
+          <w:sz w:val="28"/>
+          <w:szCs w:val="28"/>
+        </w:rPr>
+        <w:t xml:space="preserve">: </w:t>
       </w:r>
       <w:r>
         <w:rPr>
@@ -683,103 +691,81 @@
           <w:sz w:val="28"/>
           <w:szCs w:val="28"/>
         </w:rPr>
-        <w:t xml:space="preserve">Next, </w:t>
-      </w:r>
-      <w:r>
-        <w:rPr>
-          <w:color w:val="000000" w:themeColor="text1"/>
-          <w:sz w:val="28"/>
-          <w:szCs w:val="28"/>
-        </w:rPr>
-        <w:t>it will requi</w:t>
-      </w:r>
-      <w:r>
-        <w:rPr>
-          <w:color w:val="000000" w:themeColor="text1"/>
-          <w:sz w:val="28"/>
-          <w:szCs w:val="28"/>
-        </w:rPr>
-        <w:t xml:space="preserve">re a class for player selection </w:t>
-      </w:r>
-      <w:r>
-        <w:rPr>
-          <w:color w:val="000000" w:themeColor="text1"/>
-          <w:sz w:val="28"/>
-          <w:szCs w:val="28"/>
-        </w:rPr>
-        <w:t>(</w:t>
-      </w:r>
+        <w:t>Next</w:t>
+      </w:r>
+      <w:r>
+        <w:rPr>
+          <w:color w:val="000000" w:themeColor="text1"/>
+          <w:sz w:val="28"/>
+          <w:szCs w:val="28"/>
+        </w:rPr>
+        <w:t xml:space="preserve">, </w:t>
+      </w:r>
+      <w:r>
+        <w:rPr>
+          <w:color w:val="000000" w:themeColor="text1"/>
+          <w:sz w:val="28"/>
+          <w:szCs w:val="28"/>
+        </w:rPr>
+        <w:t>a class that organizes the result of the players’ actions is required, returning to the main game the result of</w:t>
+      </w:r>
+      <w:r>
+        <w:rPr>
+          <w:color w:val="000000" w:themeColor="text1"/>
+          <w:sz w:val="28"/>
+          <w:szCs w:val="28"/>
+        </w:rPr>
+        <w:t xml:space="preserve"> how different classes interact with each other in battle (</w:t>
+      </w:r>
+      <w:proofErr w:type="spellStart"/>
       <w:r>
         <w:rPr>
           <w:color w:val="92D050"/>
           <w:sz w:val="28"/>
           <w:szCs w:val="28"/>
         </w:rPr>
-        <w:t>chara_select</w:t>
-      </w:r>
-      <w:r>
-        <w:rPr>
-          <w:color w:val="000000" w:themeColor="text1"/>
-          <w:sz w:val="28"/>
-          <w:szCs w:val="28"/>
-        </w:rPr>
-        <w:t>)</w:t>
-      </w:r>
-      <w:r>
-        <w:rPr>
-          <w:color w:val="000000" w:themeColor="text1"/>
-          <w:sz w:val="28"/>
-          <w:szCs w:val="28"/>
-        </w:rPr>
-        <w:t xml:space="preserve"> that will </w:t>
-      </w:r>
-      <w:r>
-        <w:rPr>
-          <w:color w:val="000000" w:themeColor="text1"/>
-          <w:sz w:val="28"/>
-          <w:szCs w:val="28"/>
-        </w:rPr>
-        <w:t xml:space="preserve">set what </w:t>
-      </w:r>
-      <w:r>
-        <w:rPr>
-          <w:color w:val="000000" w:themeColor="text1"/>
-          <w:sz w:val="28"/>
-          <w:szCs w:val="28"/>
-        </w:rPr>
-        <w:t xml:space="preserve">characters </w:t>
-      </w:r>
-      <w:r>
-        <w:rPr>
-          <w:color w:val="000000" w:themeColor="text1"/>
-          <w:sz w:val="28"/>
-          <w:szCs w:val="28"/>
-        </w:rPr>
-        <w:t xml:space="preserve">player 1 and player 2 </w:t>
-      </w:r>
-      <w:r>
-        <w:rPr>
-          <w:color w:val="000000" w:themeColor="text1"/>
-          <w:sz w:val="28"/>
-          <w:szCs w:val="28"/>
-        </w:rPr>
-        <w:t xml:space="preserve">are. Third, </w:t>
-      </w:r>
-      <w:r>
-        <w:rPr>
-          <w:color w:val="000000" w:themeColor="text1"/>
-          <w:sz w:val="28"/>
-          <w:szCs w:val="28"/>
-        </w:rPr>
-        <w:t>a class that organizes the result of the players’ actions is required, returning to the main game the result of</w:t>
-      </w:r>
-      <w:r>
-        <w:rPr>
-          <w:color w:val="000000" w:themeColor="text1"/>
-          <w:sz w:val="28"/>
-          <w:szCs w:val="28"/>
-        </w:rPr>
-        <w:t xml:space="preserve"> how different classes interact with each other in battle (</w:t>
+        <w:t>battle_action</w:t>
+      </w:r>
+      <w:proofErr w:type="spellEnd"/>
+      <w:r>
+        <w:rPr>
+          <w:color w:val="000000" w:themeColor="text1"/>
+          <w:sz w:val="28"/>
+          <w:szCs w:val="28"/>
+        </w:rPr>
+        <w:t xml:space="preserve">). </w:t>
+      </w:r>
+      <w:r>
+        <w:rPr>
+          <w:color w:val="000000" w:themeColor="text1"/>
+          <w:sz w:val="28"/>
+          <w:szCs w:val="28"/>
+        </w:rPr>
+        <w:t xml:space="preserve">Fourth, </w:t>
+      </w:r>
+      <w:r>
+        <w:rPr>
+          <w:color w:val="000000" w:themeColor="text1"/>
+          <w:sz w:val="28"/>
+          <w:szCs w:val="28"/>
+        </w:rPr>
+        <w:t xml:space="preserve">a wiki class that returns </w:t>
+      </w:r>
+      <w:r>
+        <w:rPr>
+          <w:color w:val="000000" w:themeColor="text1"/>
+          <w:sz w:val="28"/>
+          <w:szCs w:val="28"/>
+        </w:rPr>
+        <w:t>how to use each character</w:t>
+      </w:r>
+      <w:r>
+        <w:rPr>
+          <w:color w:val="000000" w:themeColor="text1"/>
+          <w:sz w:val="28"/>
+          <w:szCs w:val="28"/>
+        </w:rPr>
+        <w:t xml:space="preserve"> (</w:t>
       </w:r>
       <w:r>
         <w:rPr>
@@ -787,54 +773,6 @@
           <w:sz w:val="28"/>
           <w:szCs w:val="28"/>
         </w:rPr>
-        <w:t>battle_action</w:t>
-      </w:r>
-      <w:r>
-        <w:rPr>
-          <w:color w:val="000000" w:themeColor="text1"/>
-          <w:sz w:val="28"/>
-          <w:szCs w:val="28"/>
-        </w:rPr>
-        <w:t xml:space="preserve">). </w:t>
-      </w:r>
-      <w:r>
-        <w:rPr>
-          <w:color w:val="000000" w:themeColor="text1"/>
-          <w:sz w:val="28"/>
-          <w:szCs w:val="28"/>
-        </w:rPr>
-        <w:t xml:space="preserve">Fourth, </w:t>
-      </w:r>
-      <w:r>
-        <w:rPr>
-          <w:color w:val="000000" w:themeColor="text1"/>
-          <w:sz w:val="28"/>
-          <w:szCs w:val="28"/>
-        </w:rPr>
-        <w:t xml:space="preserve">a wiki class that returns </w:t>
-      </w:r>
-      <w:r>
-        <w:rPr>
-          <w:color w:val="000000" w:themeColor="text1"/>
-          <w:sz w:val="28"/>
-          <w:szCs w:val="28"/>
-        </w:rPr>
-        <w:t>how to use each character</w:t>
-      </w:r>
-      <w:r>
-        <w:rPr>
-          <w:color w:val="000000" w:themeColor="text1"/>
-          <w:sz w:val="28"/>
-          <w:szCs w:val="28"/>
-        </w:rPr>
-        <w:t xml:space="preserve"> (</w:t>
-      </w:r>
-      <w:r>
-        <w:rPr>
-          <w:color w:val="92D050"/>
-          <w:sz w:val="28"/>
-          <w:szCs w:val="28"/>
-        </w:rPr>
         <w:t>wiki</w:t>
       </w:r>
       <w:r>
@@ -851,16 +789,7 @@
           <w:sz w:val="28"/>
           <w:szCs w:val="28"/>
         </w:rPr>
-        <w:t xml:space="preserve">, with this </w:t>
-      </w:r>
-      <w:r>
-        <w:rPr>
-          <w:color w:val="000000" w:themeColor="text1"/>
-          <w:sz w:val="28"/>
-          <w:szCs w:val="28"/>
-        </w:rPr>
-        <w:lastRenderedPageBreak/>
-        <w:t xml:space="preserve">first edition having </w:t>
+        <w:t xml:space="preserve">, with this first edition having </w:t>
       </w:r>
       <w:r>
         <w:rPr>
@@ -876,7 +805,23 @@
           <w:sz w:val="28"/>
           <w:szCs w:val="28"/>
         </w:rPr>
-        <w:t xml:space="preserve">typical anime shounen </w:t>
+        <w:t xml:space="preserve">typical anime </w:t>
+      </w:r>
+      <w:r>
+        <w:rPr>
+          <w:color w:val="000000" w:themeColor="text1"/>
+          <w:sz w:val="28"/>
+          <w:szCs w:val="28"/>
+        </w:rPr>
+        <w:t>Shonen</w:t>
+      </w:r>
+      <w:r>
+        <w:rPr>
+          <w:color w:val="000000" w:themeColor="text1"/>
+          <w:sz w:val="28"/>
+          <w:szCs w:val="28"/>
+        </w:rPr>
+        <w:t xml:space="preserve"> </w:t>
       </w:r>
       <w:r>
         <w:rPr>
@@ -901,7 +846,24 @@
           <w:sz w:val="40"/>
           <w:szCs w:val="40"/>
         </w:rPr>
-        <w:t>Main():</w:t>
+        <w:lastRenderedPageBreak/>
+        <w:t>Main()</w:t>
+      </w:r>
+      <w:r>
+        <w:rPr>
+          <w:color w:val="92D050"/>
+          <w:sz w:val="40"/>
+          <w:szCs w:val="40"/>
+        </w:rPr>
+        <w:t xml:space="preserve"> (This is a function)</w:t>
+      </w:r>
+      <w:r>
+        <w:rPr>
+          <w:color w:val="92D050"/>
+          <w:sz w:val="40"/>
+          <w:szCs w:val="40"/>
+        </w:rPr>
+        <w:t>:</w:t>
       </w:r>
     </w:p>
     <w:p>
@@ -1120,7 +1082,7 @@
           <w:szCs w:val="28"/>
           <w:u w:val="single"/>
         </w:rPr>
-        <w:t>2</w:t>
+        <w:t xml:space="preserve">2. </w:t>
       </w:r>
       <w:r>
         <w:rPr>
@@ -1129,7 +1091,7 @@
           <w:szCs w:val="28"/>
           <w:u w:val="single"/>
         </w:rPr>
-        <w:t xml:space="preserve">. </w:t>
+        <w:t xml:space="preserve">Character </w:t>
       </w:r>
       <w:r>
         <w:rPr>
@@ -1174,25 +1136,7 @@
           <w:szCs w:val="28"/>
           <w:u w:val="single"/>
         </w:rPr>
-        <w:t>3</w:t>
-      </w:r>
-      <w:r>
-        <w:rPr>
-          <w:color w:val="000000" w:themeColor="text1"/>
-          <w:sz w:val="28"/>
-          <w:szCs w:val="28"/>
-          <w:u w:val="single"/>
-        </w:rPr>
-        <w:t xml:space="preserve">. </w:t>
-      </w:r>
-      <w:r>
-        <w:rPr>
-          <w:color w:val="000000" w:themeColor="text1"/>
-          <w:sz w:val="28"/>
-          <w:szCs w:val="28"/>
-          <w:u w:val="single"/>
-        </w:rPr>
-        <w:t>Quit</w:t>
+        <w:t>3. Quit</w:t>
       </w:r>
     </w:p>
     <w:p>
@@ -1228,269 +1172,281 @@
           <w:szCs w:val="40"/>
         </w:rPr>
       </w:pPr>
+      <w:proofErr w:type="spellStart"/>
       <w:r>
         <w:rPr>
           <w:color w:val="92D050"/>
           <w:sz w:val="40"/>
           <w:szCs w:val="40"/>
         </w:rPr>
-        <w:t>Chara_select():</w:t>
-      </w:r>
-    </w:p>
-    <w:p>
-      <w:pPr>
-        <w:rPr>
-          <w:color w:val="000000" w:themeColor="text1"/>
-          <w:sz w:val="28"/>
-          <w:szCs w:val="28"/>
-        </w:rPr>
-      </w:pPr>
-      <w:r>
-        <w:rPr>
-          <w:color w:val="000000" w:themeColor="text1"/>
-          <w:sz w:val="28"/>
-          <w:szCs w:val="28"/>
-        </w:rPr>
-        <w:t xml:space="preserve">Based on user input, assigns variables player_1 and player_2 to be objects of the respective character class. </w:t>
-      </w:r>
-      <w:r>
-        <w:rPr>
-          <w:color w:val="000000" w:themeColor="text1"/>
-          <w:sz w:val="28"/>
-          <w:szCs w:val="28"/>
-        </w:rPr>
-        <w:t xml:space="preserve">This returns these values to the main program </w:t>
-      </w:r>
-      <w:r>
-        <w:rPr>
-          <w:color w:val="000000" w:themeColor="text1"/>
-          <w:sz w:val="28"/>
-          <w:szCs w:val="28"/>
-        </w:rPr>
-        <w:t>for use in the battle_action class.</w:t>
-      </w:r>
-    </w:p>
-    <w:p>
-      <w:pPr>
+        <w:t>Battle_action</w:t>
+      </w:r>
+      <w:proofErr w:type="spellEnd"/>
+      <w:r>
         <w:rPr>
           <w:color w:val="92D050"/>
           <w:sz w:val="40"/>
           <w:szCs w:val="40"/>
         </w:rPr>
-      </w:pPr>
-      <w:r>
+        <w:t>():</w:t>
+      </w:r>
+    </w:p>
+    <w:p>
+      <w:pPr>
+        <w:rPr>
+          <w:color w:val="000000" w:themeColor="text1"/>
+          <w:sz w:val="28"/>
+          <w:szCs w:val="28"/>
+        </w:rPr>
+      </w:pPr>
+      <w:r>
+        <w:rPr>
+          <w:color w:val="000000" w:themeColor="text1"/>
+          <w:sz w:val="28"/>
+          <w:szCs w:val="28"/>
+        </w:rPr>
+        <w:t xml:space="preserve">Should contain every possible interaction and </w:t>
+      </w:r>
+      <w:r>
+        <w:rPr>
+          <w:color w:val="000000" w:themeColor="text1"/>
+          <w:sz w:val="28"/>
+          <w:szCs w:val="28"/>
+        </w:rPr>
+        <w:t>cause changes in the instances of each player. It should look like a large collection of if statements</w:t>
+      </w:r>
+      <w:r>
+        <w:rPr>
+          <w:color w:val="000000" w:themeColor="text1"/>
+          <w:sz w:val="28"/>
+          <w:szCs w:val="28"/>
+        </w:rPr>
+        <w:t>. Finally, it should also return strings to the main program to be displayed and let the player know the results of actions.</w:t>
+      </w:r>
+    </w:p>
+    <w:p>
+      <w:pPr>
         <w:rPr>
           <w:color w:val="92D050"/>
           <w:sz w:val="40"/>
           <w:szCs w:val="40"/>
         </w:rPr>
-        <w:t>Battle_ac</w:t>
-      </w:r>
+      </w:pPr>
       <w:r>
         <w:rPr>
           <w:color w:val="92D050"/>
           <w:sz w:val="40"/>
           <w:szCs w:val="40"/>
         </w:rPr>
-        <w:t>t</w:t>
-      </w:r>
-      <w:r>
+        <w:t>Wiki():</w:t>
+      </w:r>
+    </w:p>
+    <w:p>
+      <w:pPr>
+        <w:rPr>
+          <w:color w:val="000000" w:themeColor="text1"/>
+          <w:sz w:val="28"/>
+          <w:szCs w:val="28"/>
+        </w:rPr>
+      </w:pPr>
+      <w:r>
+        <w:rPr>
+          <w:color w:val="000000" w:themeColor="text1"/>
+          <w:sz w:val="28"/>
+          <w:szCs w:val="28"/>
+        </w:rPr>
+        <w:t>C</w:t>
+      </w:r>
+      <w:r>
+        <w:rPr>
+          <w:color w:val="000000" w:themeColor="text1"/>
+          <w:sz w:val="28"/>
+          <w:szCs w:val="28"/>
+        </w:rPr>
+        <w:t>ontains</w:t>
+      </w:r>
+      <w:r>
+        <w:rPr>
+          <w:color w:val="000000" w:themeColor="text1"/>
+          <w:sz w:val="28"/>
+          <w:szCs w:val="28"/>
+        </w:rPr>
+        <w:t xml:space="preserve"> information on how to use each character. Returns strings. </w:t>
+      </w:r>
+    </w:p>
+    <w:p>
+      <w:pPr>
+        <w:rPr>
+          <w:color w:val="000000" w:themeColor="text1"/>
+          <w:sz w:val="28"/>
+          <w:szCs w:val="28"/>
+        </w:rPr>
+      </w:pPr>
+    </w:p>
+    <w:p>
+      <w:pPr>
+        <w:rPr>
+          <w:color w:val="000000" w:themeColor="text1"/>
+          <w:sz w:val="28"/>
+          <w:szCs w:val="28"/>
+        </w:rPr>
+      </w:pPr>
+    </w:p>
+    <w:p>
+      <w:pPr>
         <w:rPr>
           <w:color w:val="92D050"/>
           <w:sz w:val="40"/>
           <w:szCs w:val="40"/>
         </w:rPr>
-        <w:t>ion</w:t>
-      </w:r>
+      </w:pPr>
       <w:r>
         <w:rPr>
           <w:color w:val="92D050"/>
           <w:sz w:val="40"/>
           <w:szCs w:val="40"/>
         </w:rPr>
-        <w:t>():</w:t>
-      </w:r>
-    </w:p>
-    <w:p>
-      <w:pPr>
-        <w:rPr>
-          <w:color w:val="000000" w:themeColor="text1"/>
-          <w:sz w:val="28"/>
-          <w:szCs w:val="28"/>
-        </w:rPr>
-      </w:pPr>
-      <w:r>
-        <w:rPr>
-          <w:color w:val="000000" w:themeColor="text1"/>
-          <w:sz w:val="28"/>
-          <w:szCs w:val="28"/>
-        </w:rPr>
-        <w:t xml:space="preserve">Should contain every possible interaction and </w:t>
-      </w:r>
-      <w:r>
-        <w:rPr>
-          <w:color w:val="000000" w:themeColor="text1"/>
-          <w:sz w:val="28"/>
-          <w:szCs w:val="28"/>
-        </w:rPr>
-        <w:t>cause changes in the instances of each player. It should look like a large collection of if statements</w:t>
-      </w:r>
-      <w:r>
-        <w:rPr>
-          <w:color w:val="000000" w:themeColor="text1"/>
-          <w:sz w:val="28"/>
-          <w:szCs w:val="28"/>
-        </w:rPr>
-        <w:t xml:space="preserve">. Finally, it should </w:t>
-      </w:r>
-      <w:r>
-        <w:rPr>
-          <w:color w:val="000000" w:themeColor="text1"/>
-          <w:sz w:val="28"/>
-          <w:szCs w:val="28"/>
-        </w:rPr>
         <w:lastRenderedPageBreak/>
-        <w:t>also return strings to the main program to be displayed and let the player know the results of actions.</w:t>
-      </w:r>
-    </w:p>
-    <w:p>
-      <w:pPr>
+        <w:t>Stock</w:t>
+      </w:r>
+      <w:r>
         <w:rPr>
           <w:color w:val="92D050"/>
           <w:sz w:val="40"/>
           <w:szCs w:val="40"/>
         </w:rPr>
-      </w:pPr>
-      <w:r>
+        <w:t>():</w:t>
+      </w:r>
+    </w:p>
+    <w:p>
+      <w:pPr>
+        <w:rPr>
+          <w:color w:val="000000" w:themeColor="text1"/>
+          <w:sz w:val="28"/>
+          <w:szCs w:val="28"/>
+        </w:rPr>
+      </w:pPr>
+      <w:r>
+        <w:rPr>
+          <w:color w:val="000000" w:themeColor="text1"/>
+          <w:sz w:val="28"/>
+          <w:szCs w:val="28"/>
+        </w:rPr>
+        <w:t>Should have a constructor that assigns value of starting with zero bullets</w:t>
+      </w:r>
+      <w:r>
+        <w:rPr>
+          <w:color w:val="000000" w:themeColor="text1"/>
+          <w:sz w:val="28"/>
+          <w:szCs w:val="28"/>
+        </w:rPr>
+        <w:t xml:space="preserve">. Stock’s moveset should include: reload (+1 bullet), shoot (-1 bullet, </w:t>
+      </w:r>
+      <w:r>
+        <w:rPr>
+          <w:color w:val="000000" w:themeColor="text1"/>
+          <w:sz w:val="28"/>
+          <w:szCs w:val="28"/>
+        </w:rPr>
+        <w:t xml:space="preserve">is an attack and </w:t>
+      </w:r>
+      <w:r>
+        <w:rPr>
+          <w:color w:val="000000" w:themeColor="text1"/>
+          <w:sz w:val="28"/>
+          <w:szCs w:val="28"/>
+        </w:rPr>
+        <w:t>can kill), block (</w:t>
+      </w:r>
+      <w:r>
+        <w:rPr>
+          <w:color w:val="000000" w:themeColor="text1"/>
+          <w:sz w:val="28"/>
+          <w:szCs w:val="28"/>
+        </w:rPr>
+        <w:t xml:space="preserve">starts with 5, -1 each use, protects from </w:t>
+      </w:r>
+      <w:r>
+        <w:rPr>
+          <w:color w:val="000000" w:themeColor="text1"/>
+          <w:sz w:val="28"/>
+          <w:szCs w:val="28"/>
+        </w:rPr>
+        <w:t>attack</w:t>
+      </w:r>
+      <w:r>
+        <w:rPr>
+          <w:color w:val="000000" w:themeColor="text1"/>
+          <w:sz w:val="28"/>
+          <w:szCs w:val="28"/>
+        </w:rPr>
+        <w:t xml:space="preserve">), </w:t>
+      </w:r>
+      <w:r>
+        <w:rPr>
+          <w:color w:val="000000" w:themeColor="text1"/>
+          <w:sz w:val="28"/>
+          <w:szCs w:val="28"/>
+        </w:rPr>
+        <w:t>reflect (-1 bullet, if enemy shot gun, then kills enemy).</w:t>
+      </w:r>
+    </w:p>
+    <w:p>
+      <w:pPr>
         <w:rPr>
           <w:color w:val="92D050"/>
           <w:sz w:val="40"/>
           <w:szCs w:val="40"/>
         </w:rPr>
-        <w:t>Wiki</w:t>
-      </w:r>
+      </w:pPr>
       <w:r>
         <w:rPr>
           <w:color w:val="92D050"/>
           <w:sz w:val="40"/>
           <w:szCs w:val="40"/>
         </w:rPr>
-        <w:t>():</w:t>
-      </w:r>
-    </w:p>
-    <w:p>
-      <w:pPr>
-        <w:rPr>
-          <w:color w:val="000000" w:themeColor="text1"/>
-          <w:sz w:val="28"/>
-          <w:szCs w:val="28"/>
-        </w:rPr>
-      </w:pPr>
-      <w:r>
-        <w:rPr>
-          <w:color w:val="000000" w:themeColor="text1"/>
-          <w:sz w:val="28"/>
-          <w:szCs w:val="28"/>
-        </w:rPr>
-        <w:t>C</w:t>
-      </w:r>
-      <w:r>
-        <w:rPr>
-          <w:color w:val="000000" w:themeColor="text1"/>
-          <w:sz w:val="28"/>
-          <w:szCs w:val="28"/>
-        </w:rPr>
-        <w:t>ontains</w:t>
-      </w:r>
-      <w:r>
-        <w:rPr>
-          <w:color w:val="000000" w:themeColor="text1"/>
-          <w:sz w:val="28"/>
-          <w:szCs w:val="28"/>
-        </w:rPr>
-        <w:t xml:space="preserve"> information on how to use each character. Returns strings. </w:t>
-      </w:r>
-    </w:p>
-    <w:p>
-      <w:pPr>
-        <w:rPr>
-          <w:color w:val="92D050"/>
-          <w:sz w:val="40"/>
-          <w:szCs w:val="40"/>
-        </w:rPr>
-      </w:pPr>
-      <w:r>
-        <w:rPr>
-          <w:color w:val="92D050"/>
-          <w:sz w:val="40"/>
-          <w:szCs w:val="40"/>
-        </w:rPr>
-        <w:t>Stock</w:t>
-      </w:r>
-      <w:r>
-        <w:rPr>
-          <w:color w:val="92D050"/>
-          <w:sz w:val="40"/>
-          <w:szCs w:val="40"/>
-        </w:rPr>
-        <w:t>():</w:t>
-      </w:r>
-    </w:p>
-    <w:p>
-      <w:pPr>
-        <w:rPr>
-          <w:color w:val="000000" w:themeColor="text1"/>
-          <w:sz w:val="28"/>
-          <w:szCs w:val="28"/>
-        </w:rPr>
-      </w:pPr>
-      <w:r>
-        <w:rPr>
-          <w:color w:val="000000" w:themeColor="text1"/>
-          <w:sz w:val="28"/>
-          <w:szCs w:val="28"/>
-        </w:rPr>
-        <w:t>Should have a constructor that assigns value of starting with zero bullets</w:t>
-      </w:r>
-      <w:r>
-        <w:rPr>
-          <w:color w:val="000000" w:themeColor="text1"/>
-          <w:sz w:val="28"/>
-          <w:szCs w:val="28"/>
-        </w:rPr>
-        <w:t xml:space="preserve">. Stock’s moveset should include: reload (+1 bullet), shoot (-1 bullet, </w:t>
-      </w:r>
-      <w:r>
-        <w:rPr>
-          <w:color w:val="000000" w:themeColor="text1"/>
-          <w:sz w:val="28"/>
-          <w:szCs w:val="28"/>
-        </w:rPr>
-        <w:t xml:space="preserve">is an attack and </w:t>
-      </w:r>
-      <w:r>
-        <w:rPr>
-          <w:color w:val="000000" w:themeColor="text1"/>
-          <w:sz w:val="28"/>
-          <w:szCs w:val="28"/>
-        </w:rPr>
-        <w:t>can kill), block (</w:t>
-      </w:r>
-      <w:r>
-        <w:rPr>
-          <w:color w:val="000000" w:themeColor="text1"/>
-          <w:sz w:val="28"/>
-          <w:szCs w:val="28"/>
-        </w:rPr>
-        <w:t xml:space="preserve">starts with 5, -1 each use, protects from </w:t>
-      </w:r>
-      <w:r>
-        <w:rPr>
-          <w:color w:val="000000" w:themeColor="text1"/>
-          <w:sz w:val="28"/>
-          <w:szCs w:val="28"/>
-        </w:rPr>
-        <w:t>attack</w:t>
+        <w:t>Samurai():</w:t>
+      </w:r>
+    </w:p>
+    <w:p>
+      <w:pPr>
+        <w:rPr>
+          <w:color w:val="000000" w:themeColor="text1"/>
+          <w:sz w:val="28"/>
+          <w:szCs w:val="28"/>
+        </w:rPr>
+      </w:pPr>
+      <w:r>
+        <w:rPr>
+          <w:color w:val="000000" w:themeColor="text1"/>
+          <w:sz w:val="28"/>
+          <w:szCs w:val="28"/>
+        </w:rPr>
+        <w:t>Should have a constructor that assigns starting value of unsheathed = False</w:t>
+      </w:r>
+      <w:r>
+        <w:rPr>
+          <w:color w:val="000000" w:themeColor="text1"/>
+          <w:sz w:val="28"/>
+          <w:szCs w:val="28"/>
+        </w:rPr>
+        <w:t>. Samurai’s moveset should include: unsheathe (changes unsheathed to True</w:t>
+      </w:r>
+      <w:r>
+        <w:rPr>
+          <w:color w:val="000000" w:themeColor="text1"/>
+          <w:sz w:val="28"/>
+          <w:szCs w:val="28"/>
+        </w:rPr>
+        <w:t xml:space="preserve"> if False, else </w:t>
+      </w:r>
+      <w:r>
+        <w:rPr>
+          <w:color w:val="000000" w:themeColor="text1"/>
+          <w:sz w:val="28"/>
+          <w:szCs w:val="28"/>
+        </w:rPr>
+        <w:t>does nothing to not waste block</w:t>
       </w:r>
       <w:r>
         <w:rPr>
@@ -1506,96 +1462,6 @@
           <w:sz w:val="28"/>
           <w:szCs w:val="28"/>
         </w:rPr>
-        <w:t>reflect (-1 bullet, if enemy shot gun, then kills enemy).</w:t>
-      </w:r>
-    </w:p>
-    <w:p>
-      <w:pPr>
-        <w:rPr>
-          <w:color w:val="92D050"/>
-          <w:sz w:val="40"/>
-          <w:szCs w:val="40"/>
-        </w:rPr>
-      </w:pPr>
-      <w:r>
-        <w:rPr>
-          <w:color w:val="92D050"/>
-          <w:sz w:val="40"/>
-          <w:szCs w:val="40"/>
-        </w:rPr>
-        <w:t>S</w:t>
-      </w:r>
-      <w:r>
-        <w:rPr>
-          <w:color w:val="92D050"/>
-          <w:sz w:val="40"/>
-          <w:szCs w:val="40"/>
-        </w:rPr>
-        <w:t>amurai</w:t>
-      </w:r>
-      <w:r>
-        <w:rPr>
-          <w:color w:val="92D050"/>
-          <w:sz w:val="40"/>
-          <w:szCs w:val="40"/>
-        </w:rPr>
-        <w:t>():</w:t>
-      </w:r>
-    </w:p>
-    <w:p>
-      <w:pPr>
-        <w:rPr>
-          <w:color w:val="000000" w:themeColor="text1"/>
-          <w:sz w:val="28"/>
-          <w:szCs w:val="28"/>
-        </w:rPr>
-      </w:pPr>
-      <w:r>
-        <w:rPr>
-          <w:color w:val="000000" w:themeColor="text1"/>
-          <w:sz w:val="28"/>
-          <w:szCs w:val="28"/>
-        </w:rPr>
-        <w:t>Should have a constructor that assigns starting value of unsheathed = False</w:t>
-      </w:r>
-      <w:r>
-        <w:rPr>
-          <w:color w:val="000000" w:themeColor="text1"/>
-          <w:sz w:val="28"/>
-          <w:szCs w:val="28"/>
-        </w:rPr>
-        <w:t>. Samurai’s moveset should include: unsheathe (changes unsheathed to True</w:t>
-      </w:r>
-      <w:r>
-        <w:rPr>
-          <w:color w:val="000000" w:themeColor="text1"/>
-          <w:sz w:val="28"/>
-          <w:szCs w:val="28"/>
-        </w:rPr>
-        <w:t xml:space="preserve"> if False, else </w:t>
-      </w:r>
-      <w:r>
-        <w:rPr>
-          <w:color w:val="000000" w:themeColor="text1"/>
-          <w:sz w:val="28"/>
-          <w:szCs w:val="28"/>
-        </w:rPr>
-        <w:t>does nothing to not waste block</w:t>
-      </w:r>
-      <w:r>
-        <w:rPr>
-          <w:color w:val="000000" w:themeColor="text1"/>
-          <w:sz w:val="28"/>
-          <w:szCs w:val="28"/>
-        </w:rPr>
-        <w:t xml:space="preserve">), </w:t>
-      </w:r>
-      <w:r>
-        <w:rPr>
-          <w:color w:val="000000" w:themeColor="text1"/>
-          <w:sz w:val="28"/>
-          <w:szCs w:val="28"/>
-        </w:rPr>
         <w:t xml:space="preserve">slash (if unsheathed is True, then this is an attack and can kill </w:t>
       </w:r>
       <w:r>
@@ -1604,23 +1470,23 @@
           <w:sz w:val="28"/>
           <w:szCs w:val="28"/>
         </w:rPr>
-        <w:t xml:space="preserve">unless is blocked), </w:t>
-      </w:r>
-      <w:r>
-        <w:rPr>
-          <w:color w:val="000000" w:themeColor="text1"/>
-          <w:sz w:val="28"/>
-          <w:szCs w:val="28"/>
-        </w:rPr>
-        <w:t>block (starts with 5, -1 each use, protects from attack)</w:t>
-      </w:r>
-      <w:r>
-        <w:rPr>
-          <w:color w:val="000000" w:themeColor="text1"/>
-          <w:sz w:val="28"/>
-          <w:szCs w:val="28"/>
-        </w:rPr>
-        <w:t>. With slash, if enemy also attacks at same time</w:t>
+        <w:t>unless is blocked</w:t>
+      </w:r>
+      <w:r>
+        <w:rPr>
+          <w:color w:val="000000" w:themeColor="text1"/>
+          <w:sz w:val="28"/>
+          <w:szCs w:val="28"/>
+        </w:rPr>
+        <w:t>. If it is blocked, then the sword breaks and unsheathed becomes False</w:t>
+      </w:r>
+      <w:r>
+        <w:rPr>
+          <w:color w:val="000000" w:themeColor="text1"/>
+          <w:sz w:val="28"/>
+          <w:szCs w:val="28"/>
+        </w:rPr>
+        <w:t>), block (starts with 5, -1 each use, protects from attack). With slash, if enemy also attacks at same time</w:t>
       </w:r>
       <w:r>
         <w:rPr>
@@ -2790,16 +2656,9 @@
 <file path=customXml/itemProps3.xml><?xml version="1.0" encoding="utf-8"?>
 <ds:datastoreItem xmlns:ds="http://schemas.openxmlformats.org/officeDocument/2006/customXml" ds:itemID="{E9FDA071-F75F-47D9-831F-1E9F7BE9FB64}">
   <ds:schemaRefs>
-    <ds:schemaRef ds:uri="http://purl.org/dc/elements/1.1/"/>
+    <ds:schemaRef ds:uri="http://schemas.microsoft.com/office/2006/metadata/properties"/>
+    <ds:schemaRef ds:uri="http://schemas.microsoft.com/office/infopath/2007/PartnerControls"/>
     <ds:schemaRef ds:uri="f10085d0-c22f-483e-bd62-6502d171d013"/>
-    <ds:schemaRef ds:uri="http://purl.org/dc/terms/"/>
-    <ds:schemaRef ds:uri="http://purl.org/dc/dcmitype/"/>
-    <ds:schemaRef ds:uri="http://schemas.microsoft.com/office/infopath/2007/PartnerControls"/>
-    <ds:schemaRef ds:uri="http://schemas.microsoft.com/office/2006/documentManagement/types"/>
-    <ds:schemaRef ds:uri="http://schemas.openxmlformats.org/package/2006/metadata/core-properties"/>
-    <ds:schemaRef ds:uri="eec595ce-1640-4fce-8261-240fca339163"/>
-    <ds:schemaRef ds:uri="http://schemas.microsoft.com/office/2006/metadata/properties"/>
-    <ds:schemaRef ds:uri="http://www.w3.org/XML/1998/namespace"/>
   </ds:schemaRefs>
 </ds:datastoreItem>
 </file>
</xml_diff>